<commit_message>
Signed-off-by: Rob SMOK <robsmok@gmail.com> SPRINT 3
</commit_message>
<xml_diff>
--- a/Sprint 3 - Start 26.11.2024/Start_Sprintu3_Notatka.docx
+++ b/Sprint 3 - Start 26.11.2024/Start_Sprintu3_Notatka.docx
@@ -289,14 +289,30 @@
           <w:lang w:eastAsia="en-US"/>
         </w:rPr>
       </w:pPr>
-      <w:r>
-        <w:rPr>
-          <w:rFonts w:asciiTheme="minorHAnsi" w:eastAsiaTheme="minorHAnsi" w:hAnsiTheme="minorHAnsi" w:cstheme="minorHAnsi"/>
-          <w:lang w:eastAsia="en-US"/>
-        </w:rPr>
-        <w:t>Analiza Korelacji danych</w:t>
+      <w:bookmarkStart w:id="0" w:name="_GoBack"/>
+      <w:r>
+        <w:rPr>
+          <w:rFonts w:asciiTheme="minorHAnsi" w:eastAsiaTheme="minorHAnsi" w:hAnsiTheme="minorHAnsi" w:cstheme="minorHAnsi"/>
+          <w:lang w:eastAsia="en-US"/>
+        </w:rPr>
+        <w:t>Analiza k</w:t>
+      </w:r>
+      <w:r>
+        <w:rPr>
+          <w:rFonts w:asciiTheme="minorHAnsi" w:eastAsiaTheme="minorHAnsi" w:hAnsiTheme="minorHAnsi" w:cstheme="minorHAnsi"/>
+          <w:lang w:eastAsia="en-US"/>
+        </w:rPr>
+        <w:t>orelacji danych</w:t>
+      </w:r>
+      <w:r>
+        <w:rPr>
+          <w:rFonts w:asciiTheme="minorHAnsi" w:eastAsiaTheme="minorHAnsi" w:hAnsiTheme="minorHAnsi" w:cstheme="minorHAnsi"/>
+          <w:lang w:eastAsia="en-US"/>
+        </w:rPr>
+        <w:t>.</w:t>
       </w:r>
     </w:p>
+    <w:bookmarkEnd w:id="0"/>
     <w:p>
       <w:pPr>
         <w:pStyle w:val="NormalWeb"/>
@@ -525,8 +541,6 @@
           <w:t>NOTESIE COLAB</w:t>
         </w:r>
       </w:hyperlink>
-      <w:bookmarkStart w:id="0" w:name="_GoBack"/>
-      <w:bookmarkEnd w:id="0"/>
       <w:r>
         <w:rPr>
           <w:rFonts w:asciiTheme="minorHAnsi" w:hAnsiTheme="minorHAnsi" w:cstheme="minorHAnsi"/>

</xml_diff>